<commit_message>
moved project files to a separate repo
</commit_message>
<xml_diff>
--- a/French_Comedies/Word_Docs/263.docx
+++ b/French_Comedies/Word_Docs/263.docx
@@ -18,7 +18,7 @@
           <w:rFonts w:ascii="Times New Roman" w:eastAsia="Times New Roman" w:hAnsi="Times New Roman" w:cs="Times New Roman"/>
           <w:sz w:val="24"/>
         </w:rPr>
-        <w:t>SAINT-HÊME</w:t>
+        <w:t>ST. HÊME</w:t>
       </w:r>
     </w:p>
     <w:p>
@@ -45,7 +45,7 @@
           <w:rFonts w:ascii="Times New Roman" w:eastAsia="Times New Roman" w:hAnsi="Times New Roman" w:cs="Times New Roman"/>
           <w:sz w:val="24"/>
         </w:rPr>
-        <w:t>SAINT-LÉON</w:t>
+        <w:t>ST. LÉON</w:t>
       </w:r>
     </w:p>
     <w:p>
@@ -156,7 +156,7 @@
           <w:rFonts w:ascii="Times New Roman" w:eastAsia="Times New Roman" w:hAnsi="Times New Roman" w:cs="Times New Roman"/>
           <w:sz w:val="24"/>
         </w:rPr>
-        <w:t>SAINT-LÉON</w:t>
+        <w:t>ST. LÉON</w:t>
       </w:r>
     </w:p>
     <w:p>
@@ -337,7 +337,7 @@
           <w:rFonts w:ascii="Times New Roman" w:eastAsia="Times New Roman" w:hAnsi="Times New Roman" w:cs="Times New Roman"/>
           <w:sz w:val="24"/>
         </w:rPr>
-        <w:t>SAINT-LÉON</w:t>
+        <w:t>ST. LÉON</w:t>
       </w:r>
     </w:p>
     <w:p/>
@@ -357,7 +357,7 @@
           <w:rFonts w:ascii="Times New Roman" w:eastAsia="Times New Roman" w:hAnsi="Times New Roman" w:cs="Times New Roman"/>
           <w:sz w:val="24"/>
         </w:rPr>
-        <w:t>SAINT-LÉON</w:t>
+        <w:t>ST. LÉON</w:t>
       </w:r>
     </w:p>
     <w:p/>
@@ -378,7 +378,7 @@
           <w:sz w:val="24"/>
         </w:rPr>
         <w:lastRenderedPageBreak/>
-        <w:t>SAINT-LÉON</w:t>
+        <w:t>ST. LÉON</w:t>
       </w:r>
     </w:p>
     <w:p>
@@ -414,7 +414,7 @@
           <w:rFonts w:ascii="Times New Roman" w:eastAsia="Times New Roman" w:hAnsi="Times New Roman" w:cs="Times New Roman"/>
           <w:sz w:val="24"/>
         </w:rPr>
-        <w:t>SAINT-LÉON</w:t>
+        <w:t>ST. LÉON</w:t>
       </w:r>
     </w:p>
     <w:p>
@@ -501,7 +501,7 @@
           <w:rFonts w:ascii="Times New Roman" w:eastAsia="Times New Roman" w:hAnsi="Times New Roman" w:cs="Times New Roman"/>
           <w:sz w:val="24"/>
         </w:rPr>
-        <w:t>FEVRIL</w:t>
+        <w:t>FERVIL</w:t>
       </w:r>
     </w:p>
     <w:p/>
@@ -524,7 +524,7 @@
           <w:rFonts w:ascii="Times New Roman" w:eastAsia="Times New Roman" w:hAnsi="Times New Roman" w:cs="Times New Roman"/>
           <w:sz w:val="24"/>
         </w:rPr>
-        <w:t>FEVRIL</w:t>
+        <w:t>FERVIL</w:t>
       </w:r>
     </w:p>
     <w:p/>
@@ -544,7 +544,7 @@
           <w:rFonts w:ascii="Times New Roman" w:eastAsia="Times New Roman" w:hAnsi="Times New Roman" w:cs="Times New Roman"/>
           <w:sz w:val="24"/>
         </w:rPr>
-        <w:t>FEVRIL</w:t>
+        <w:t>FERVIL</w:t>
       </w:r>
     </w:p>
     <w:p>
@@ -573,7 +573,7 @@
           <w:rFonts w:ascii="Times New Roman" w:eastAsia="Times New Roman" w:hAnsi="Times New Roman" w:cs="Times New Roman"/>
           <w:sz w:val="24"/>
         </w:rPr>
-        <w:t>FEVRIL</w:t>
+        <w:t>FERVIL</w:t>
       </w:r>
     </w:p>
     <w:p/>
@@ -593,7 +593,7 @@
           <w:rFonts w:ascii="Times New Roman" w:eastAsia="Times New Roman" w:hAnsi="Times New Roman" w:cs="Times New Roman"/>
           <w:sz w:val="24"/>
         </w:rPr>
-        <w:t>FEVRIL</w:t>
+        <w:t>FERVIL</w:t>
       </w:r>
     </w:p>
     <w:p>
@@ -622,7 +622,7 @@
           <w:rFonts w:ascii="Times New Roman" w:eastAsia="Times New Roman" w:hAnsi="Times New Roman" w:cs="Times New Roman"/>
           <w:sz w:val="24"/>
         </w:rPr>
-        <w:t>FEVRIL</w:t>
+        <w:t>FERVIL</w:t>
       </w:r>
     </w:p>
     <w:p/>
@@ -642,16 +642,16 @@
           <w:rFonts w:ascii="Times New Roman" w:eastAsia="Times New Roman" w:hAnsi="Times New Roman" w:cs="Times New Roman"/>
           <w:sz w:val="24"/>
         </w:rPr>
-        <w:t>FEVRIL</w:t>
-      </w:r>
-    </w:p>
-    <w:p>
-      <w:r>
-        <w:rPr>
-          <w:rFonts w:ascii="Times New Roman" w:eastAsia="Times New Roman" w:hAnsi="Times New Roman" w:cs="Times New Roman"/>
-          <w:sz w:val="24"/>
-        </w:rPr>
-        <w:t>SALOMON</w:t>
+        <w:t>FERVIL</w:t>
+      </w:r>
+    </w:p>
+    <w:p>
+      <w:r>
+        <w:rPr>
+          <w:rFonts w:ascii="Times New Roman" w:eastAsia="Times New Roman" w:hAnsi="Times New Roman" w:cs="Times New Roman"/>
+          <w:sz w:val="24"/>
+        </w:rPr>
+        <w:t>ISAAC SALOMON</w:t>
       </w:r>
     </w:p>
     <w:p>
@@ -680,16 +680,16 @@
           <w:rFonts w:ascii="Times New Roman" w:eastAsia="Times New Roman" w:hAnsi="Times New Roman" w:cs="Times New Roman"/>
           <w:sz w:val="24"/>
         </w:rPr>
-        <w:t>FEVRIL</w:t>
-      </w:r>
-    </w:p>
-    <w:p>
-      <w:r>
-        <w:rPr>
-          <w:rFonts w:ascii="Times New Roman" w:eastAsia="Times New Roman" w:hAnsi="Times New Roman" w:cs="Times New Roman"/>
-          <w:sz w:val="24"/>
-        </w:rPr>
-        <w:t>SALOMON</w:t>
+        <w:t>FERVIL</w:t>
+      </w:r>
+    </w:p>
+    <w:p>
+      <w:r>
+        <w:rPr>
+          <w:rFonts w:ascii="Times New Roman" w:eastAsia="Times New Roman" w:hAnsi="Times New Roman" w:cs="Times New Roman"/>
+          <w:sz w:val="24"/>
+        </w:rPr>
+        <w:t>ISAAC SALOMON</w:t>
       </w:r>
     </w:p>
     <w:p/>
@@ -709,7 +709,7 @@
           <w:rFonts w:ascii="Times New Roman" w:eastAsia="Times New Roman" w:hAnsi="Times New Roman" w:cs="Times New Roman"/>
           <w:sz w:val="24"/>
         </w:rPr>
-        <w:t>FEVRIL</w:t>
+        <w:t>FERVIL</w:t>
       </w:r>
     </w:p>
     <w:p/>
@@ -749,7 +749,7 @@
           <w:rFonts w:ascii="Times New Roman" w:eastAsia="Times New Roman" w:hAnsi="Times New Roman" w:cs="Times New Roman"/>
           <w:sz w:val="24"/>
         </w:rPr>
-        <w:t>SAINT-LÉON</w:t>
+        <w:t>ST. LÉON</w:t>
       </w:r>
     </w:p>
     <w:p/>
@@ -778,7 +778,7 @@
           <w:rFonts w:ascii="Times New Roman" w:eastAsia="Times New Roman" w:hAnsi="Times New Roman" w:cs="Times New Roman"/>
           <w:sz w:val="24"/>
         </w:rPr>
-        <w:t>SAINT-LÉON</w:t>
+        <w:t>ST. LÉON</w:t>
       </w:r>
     </w:p>
     <w:p>
@@ -816,7 +816,7 @@
           <w:rFonts w:ascii="Times New Roman" w:eastAsia="Times New Roman" w:hAnsi="Times New Roman" w:cs="Times New Roman"/>
           <w:sz w:val="24"/>
         </w:rPr>
-        <w:t>SAINT-LÉON</w:t>
+        <w:t>ST. LÉON</w:t>
       </w:r>
     </w:p>
     <w:p/>
@@ -845,7 +845,7 @@
           <w:rFonts w:ascii="Times New Roman" w:eastAsia="Times New Roman" w:hAnsi="Times New Roman" w:cs="Times New Roman"/>
           <w:sz w:val="24"/>
         </w:rPr>
-        <w:t>SAINT-LÉON</w:t>
+        <w:t>ST. LÉON</w:t>
       </w:r>
     </w:p>
     <w:p>
@@ -900,7 +900,7 @@
           <w:rFonts w:ascii="Times New Roman" w:eastAsia="Times New Roman" w:hAnsi="Times New Roman" w:cs="Times New Roman"/>
           <w:sz w:val="24"/>
         </w:rPr>
-        <w:t>SAINT-LÉON</w:t>
+        <w:t>ST. LÉON</w:t>
       </w:r>
     </w:p>
     <w:p>
@@ -946,7 +946,14 @@
           <w:rFonts w:ascii="Times New Roman" w:eastAsia="Times New Roman" w:hAnsi="Times New Roman" w:cs="Times New Roman"/>
           <w:sz w:val="24"/>
         </w:rPr>
-        <w:t xml:space="preserve">SAINT - LÉON - </w:t>
+        <w:t>ST. LÉON</w:t>
+      </w:r>
+      <w:r>
+        <w:rPr>
+          <w:rFonts w:ascii="Times New Roman" w:eastAsia="Times New Roman" w:hAnsi="Times New Roman" w:cs="Times New Roman"/>
+          <w:sz w:val="24"/>
+        </w:rPr>
+        <w:t xml:space="preserve">- </w:t>
       </w:r>
       <w:r>
         <w:rPr>
@@ -972,7 +979,7 @@
           <w:rFonts w:ascii="Times New Roman" w:eastAsia="Times New Roman" w:hAnsi="Times New Roman" w:cs="Times New Roman"/>
           <w:sz w:val="24"/>
         </w:rPr>
-        <w:t>FEVRIL</w:t>
+        <w:t>FERVIL</w:t>
       </w:r>
     </w:p>
     <w:p/>
@@ -992,7 +999,7 @@
           <w:rFonts w:ascii="Times New Roman" w:eastAsia="Times New Roman" w:hAnsi="Times New Roman" w:cs="Times New Roman"/>
           <w:sz w:val="24"/>
         </w:rPr>
-        <w:t>FEVRIL</w:t>
+        <w:t>FERVIL</w:t>
       </w:r>
     </w:p>
     <w:p>
@@ -1021,7 +1028,7 @@
           <w:rFonts w:ascii="Times New Roman" w:eastAsia="Times New Roman" w:hAnsi="Times New Roman" w:cs="Times New Roman"/>
           <w:sz w:val="24"/>
         </w:rPr>
-        <w:t>FEVRIL</w:t>
+        <w:t>FERVIL</w:t>
       </w:r>
     </w:p>
     <w:p>
@@ -1059,7 +1066,7 @@
           <w:rFonts w:ascii="Times New Roman" w:eastAsia="Times New Roman" w:hAnsi="Times New Roman" w:cs="Times New Roman"/>
           <w:sz w:val="24"/>
         </w:rPr>
-        <w:t>FEVRIL</w:t>
+        <w:t>FERVIL</w:t>
       </w:r>
     </w:p>
     <w:p>
@@ -1089,7 +1096,7 @@
           <w:sz w:val="24"/>
         </w:rPr>
         <w:lastRenderedPageBreak/>
-        <w:t>FEVRIL</w:t>
+        <w:t>FERVIL</w:t>
       </w:r>
     </w:p>
     <w:p/>
@@ -1109,7 +1116,7 @@
           <w:rFonts w:ascii="Times New Roman" w:eastAsia="Times New Roman" w:hAnsi="Times New Roman" w:cs="Times New Roman"/>
           <w:sz w:val="24"/>
         </w:rPr>
-        <w:t>FEVRIL</w:t>
+        <w:t>FERVIL</w:t>
       </w:r>
     </w:p>
     <w:p>
@@ -1127,7 +1134,7 @@
           <w:rFonts w:ascii="Times New Roman" w:eastAsia="Times New Roman" w:hAnsi="Times New Roman" w:cs="Times New Roman"/>
           <w:sz w:val="24"/>
         </w:rPr>
-        <w:t>SAINT-HÊME</w:t>
+        <w:t>ST. HÊME</w:t>
       </w:r>
     </w:p>
     <w:p/>
@@ -1147,16 +1154,16 @@
           <w:rFonts w:ascii="Times New Roman" w:eastAsia="Times New Roman" w:hAnsi="Times New Roman" w:cs="Times New Roman"/>
           <w:sz w:val="24"/>
         </w:rPr>
-        <w:t>FEVRIL</w:t>
-      </w:r>
-    </w:p>
-    <w:p>
-      <w:r>
-        <w:rPr>
-          <w:rFonts w:ascii="Times New Roman" w:eastAsia="Times New Roman" w:hAnsi="Times New Roman" w:cs="Times New Roman"/>
-          <w:sz w:val="24"/>
-        </w:rPr>
-        <w:t>SAINT-HÊME</w:t>
+        <w:t>FERVIL</w:t>
+      </w:r>
+    </w:p>
+    <w:p>
+      <w:r>
+        <w:rPr>
+          <w:rFonts w:ascii="Times New Roman" w:eastAsia="Times New Roman" w:hAnsi="Times New Roman" w:cs="Times New Roman"/>
+          <w:sz w:val="24"/>
+        </w:rPr>
+        <w:t>ST. HÊME</w:t>
       </w:r>
     </w:p>
     <w:p/>
@@ -1176,7 +1183,7 @@
           <w:rFonts w:ascii="Times New Roman" w:eastAsia="Times New Roman" w:hAnsi="Times New Roman" w:cs="Times New Roman"/>
           <w:sz w:val="24"/>
         </w:rPr>
-        <w:t>SAINT-HÊME</w:t>
+        <w:t>ST. HÊME</w:t>
       </w:r>
     </w:p>
     <w:p/>
@@ -1196,16 +1203,16 @@
           <w:rFonts w:ascii="Times New Roman" w:eastAsia="Times New Roman" w:hAnsi="Times New Roman" w:cs="Times New Roman"/>
           <w:sz w:val="24"/>
         </w:rPr>
-        <w:t>SAINT - HÊME</w:t>
-      </w:r>
-    </w:p>
-    <w:p>
-      <w:r>
-        <w:rPr>
-          <w:rFonts w:ascii="Times New Roman" w:eastAsia="Times New Roman" w:hAnsi="Times New Roman" w:cs="Times New Roman"/>
-          <w:sz w:val="24"/>
-        </w:rPr>
-        <w:t>SAINT-LÈON</w:t>
+        <w:t>ST. HÊME</w:t>
+      </w:r>
+    </w:p>
+    <w:p>
+      <w:r>
+        <w:rPr>
+          <w:rFonts w:ascii="Times New Roman" w:eastAsia="Times New Roman" w:hAnsi="Times New Roman" w:cs="Times New Roman"/>
+          <w:sz w:val="24"/>
+        </w:rPr>
+        <w:t>ST. LÉON</w:t>
       </w:r>
     </w:p>
     <w:p/>
@@ -1225,16 +1232,23 @@
           <w:rFonts w:ascii="Times New Roman" w:eastAsia="Times New Roman" w:hAnsi="Times New Roman" w:cs="Times New Roman"/>
           <w:sz w:val="24"/>
         </w:rPr>
-        <w:t>SAINT-HÊME</w:t>
-      </w:r>
-    </w:p>
-    <w:p>
-      <w:r>
-        <w:rPr>
-          <w:rFonts w:ascii="Times New Roman" w:eastAsia="Times New Roman" w:hAnsi="Times New Roman" w:cs="Times New Roman"/>
-          <w:sz w:val="24"/>
-        </w:rPr>
-        <w:t>SAINT-LÈON -</w:t>
+        <w:t>ST. HÊME</w:t>
+      </w:r>
+    </w:p>
+    <w:p>
+      <w:r>
+        <w:rPr>
+          <w:rFonts w:ascii="Times New Roman" w:eastAsia="Times New Roman" w:hAnsi="Times New Roman" w:cs="Times New Roman"/>
+          <w:sz w:val="24"/>
+        </w:rPr>
+        <w:t>ST. LÉON</w:t>
+      </w:r>
+      <w:r>
+        <w:rPr>
+          <w:rFonts w:ascii="Times New Roman" w:eastAsia="Times New Roman" w:hAnsi="Times New Roman" w:cs="Times New Roman"/>
+          <w:sz w:val="24"/>
+        </w:rPr>
+        <w:t>-</w:t>
       </w:r>
       <w:r>
         <w:rPr>
@@ -1271,16 +1285,23 @@
           <w:rFonts w:ascii="Times New Roman" w:eastAsia="Times New Roman" w:hAnsi="Times New Roman" w:cs="Times New Roman"/>
           <w:sz w:val="24"/>
         </w:rPr>
-        <w:t>SAINT-HÊME</w:t>
-      </w:r>
-    </w:p>
-    <w:p>
-      <w:r>
-        <w:rPr>
-          <w:rFonts w:ascii="Times New Roman" w:eastAsia="Times New Roman" w:hAnsi="Times New Roman" w:cs="Times New Roman"/>
-          <w:sz w:val="24"/>
-        </w:rPr>
-        <w:t>SAINT-LÈON -</w:t>
+        <w:t>ST. HÊME</w:t>
+      </w:r>
+    </w:p>
+    <w:p>
+      <w:r>
+        <w:rPr>
+          <w:rFonts w:ascii="Times New Roman" w:eastAsia="Times New Roman" w:hAnsi="Times New Roman" w:cs="Times New Roman"/>
+          <w:sz w:val="24"/>
+        </w:rPr>
+        <w:t>ST. LÉON</w:t>
+      </w:r>
+      <w:r>
+        <w:rPr>
+          <w:rFonts w:ascii="Times New Roman" w:eastAsia="Times New Roman" w:hAnsi="Times New Roman" w:cs="Times New Roman"/>
+          <w:sz w:val="24"/>
+        </w:rPr>
+        <w:t>-</w:t>
       </w:r>
       <w:r>
         <w:rPr>
@@ -1306,7 +1327,7 @@
           <w:rFonts w:ascii="Times New Roman" w:eastAsia="Times New Roman" w:hAnsi="Times New Roman" w:cs="Times New Roman"/>
           <w:sz w:val="24"/>
         </w:rPr>
-        <w:t>FEVRIL</w:t>
+        <w:t>FERVIL</w:t>
       </w:r>
     </w:p>
     <w:p>
@@ -1352,16 +1373,23 @@
           <w:rFonts w:ascii="Times New Roman" w:eastAsia="Times New Roman" w:hAnsi="Times New Roman" w:cs="Times New Roman"/>
           <w:sz w:val="24"/>
         </w:rPr>
-        <w:t>SAINT-HÊME</w:t>
-      </w:r>
-    </w:p>
-    <w:p>
-      <w:r>
-        <w:rPr>
-          <w:rFonts w:ascii="Times New Roman" w:eastAsia="Times New Roman" w:hAnsi="Times New Roman" w:cs="Times New Roman"/>
-          <w:sz w:val="24"/>
-        </w:rPr>
-        <w:t xml:space="preserve">SAINT-LÈON - </w:t>
+        <w:t>ST. HÊME</w:t>
+      </w:r>
+    </w:p>
+    <w:p>
+      <w:r>
+        <w:rPr>
+          <w:rFonts w:ascii="Times New Roman" w:eastAsia="Times New Roman" w:hAnsi="Times New Roman" w:cs="Times New Roman"/>
+          <w:sz w:val="24"/>
+        </w:rPr>
+        <w:t>ST. LÉON</w:t>
+      </w:r>
+      <w:r>
+        <w:rPr>
+          <w:rFonts w:ascii="Times New Roman" w:eastAsia="Times New Roman" w:hAnsi="Times New Roman" w:cs="Times New Roman"/>
+          <w:sz w:val="24"/>
+        </w:rPr>
+        <w:t xml:space="preserve">- </w:t>
       </w:r>
       <w:r>
         <w:rPr>
@@ -1387,7 +1415,14 @@
           <w:rFonts w:ascii="Times New Roman" w:eastAsia="Times New Roman" w:hAnsi="Times New Roman" w:cs="Times New Roman"/>
           <w:sz w:val="24"/>
         </w:rPr>
-        <w:t xml:space="preserve">FEVRIL - </w:t>
+        <w:t>FERVIL</w:t>
+      </w:r>
+      <w:r>
+        <w:rPr>
+          <w:rFonts w:ascii="Times New Roman" w:eastAsia="Times New Roman" w:hAnsi="Times New Roman" w:cs="Times New Roman"/>
+          <w:sz w:val="24"/>
+        </w:rPr>
+        <w:t xml:space="preserve"> - </w:t>
       </w:r>
       <w:r>
         <w:rPr>
@@ -1450,16 +1485,16 @@
           <w:rFonts w:ascii="Times New Roman" w:eastAsia="Times New Roman" w:hAnsi="Times New Roman" w:cs="Times New Roman"/>
           <w:sz w:val="24"/>
         </w:rPr>
-        <w:t>SAINT-HÊME</w:t>
-      </w:r>
-    </w:p>
-    <w:p>
-      <w:r>
-        <w:rPr>
-          <w:rFonts w:ascii="Times New Roman" w:eastAsia="Times New Roman" w:hAnsi="Times New Roman" w:cs="Times New Roman"/>
-          <w:sz w:val="24"/>
-        </w:rPr>
-        <w:t>SAINT-LÈON</w:t>
+        <w:t>ST. HÊME</w:t>
+      </w:r>
+    </w:p>
+    <w:p>
+      <w:r>
+        <w:rPr>
+          <w:rFonts w:ascii="Times New Roman" w:eastAsia="Times New Roman" w:hAnsi="Times New Roman" w:cs="Times New Roman"/>
+          <w:sz w:val="24"/>
+        </w:rPr>
+        <w:t>ST. LÉON</w:t>
       </w:r>
     </w:p>
     <w:p>
@@ -1477,7 +1512,14 @@
           <w:rFonts w:ascii="Times New Roman" w:eastAsia="Times New Roman" w:hAnsi="Times New Roman" w:cs="Times New Roman"/>
           <w:sz w:val="24"/>
         </w:rPr>
-        <w:t xml:space="preserve">FEVRIL </w:t>
+        <w:t>FERVIL</w:t>
+      </w:r>
+      <w:r>
+        <w:rPr>
+          <w:rFonts w:ascii="Times New Roman" w:eastAsia="Times New Roman" w:hAnsi="Times New Roman" w:cs="Times New Roman"/>
+          <w:sz w:val="24"/>
+        </w:rPr>
+        <w:t xml:space="preserve"> </w:t>
       </w:r>
     </w:p>
     <w:p>
@@ -1551,7 +1593,7 @@
           <w:rFonts w:ascii="Times New Roman" w:eastAsia="Times New Roman" w:hAnsi="Times New Roman" w:cs="Times New Roman"/>
           <w:sz w:val="24"/>
         </w:rPr>
-        <w:t>FEVRIL</w:t>
+        <w:t>FERVIL</w:t>
       </w:r>
     </w:p>
     <w:p/>
@@ -1611,7 +1653,7 @@
           <w:rFonts w:ascii="Times New Roman" w:eastAsia="Times New Roman" w:hAnsi="Times New Roman" w:cs="Times New Roman"/>
           <w:sz w:val="24"/>
         </w:rPr>
-        <w:t>SAINT-LÈON</w:t>
+        <w:t>ST. LÉON</w:t>
       </w:r>
     </w:p>
     <w:p/>
@@ -1631,16 +1673,23 @@
           <w:rFonts w:ascii="Times New Roman" w:eastAsia="Times New Roman" w:hAnsi="Times New Roman" w:cs="Times New Roman"/>
           <w:sz w:val="24"/>
         </w:rPr>
-        <w:t>SAINT-HÊME</w:t>
-      </w:r>
-    </w:p>
-    <w:p>
-      <w:r>
-        <w:rPr>
-          <w:rFonts w:ascii="Times New Roman" w:eastAsia="Times New Roman" w:hAnsi="Times New Roman" w:cs="Times New Roman"/>
-          <w:sz w:val="24"/>
-        </w:rPr>
-        <w:t xml:space="preserve">SAINT-LÈON - </w:t>
+        <w:t>ST. HÊME</w:t>
+      </w:r>
+    </w:p>
+    <w:p>
+      <w:r>
+        <w:rPr>
+          <w:rFonts w:ascii="Times New Roman" w:eastAsia="Times New Roman" w:hAnsi="Times New Roman" w:cs="Times New Roman"/>
+          <w:sz w:val="24"/>
+        </w:rPr>
+        <w:t>ST. LÉON</w:t>
+      </w:r>
+      <w:r>
+        <w:rPr>
+          <w:rFonts w:ascii="Times New Roman" w:eastAsia="Times New Roman" w:hAnsi="Times New Roman" w:cs="Times New Roman"/>
+          <w:sz w:val="24"/>
+        </w:rPr>
+        <w:t xml:space="preserve">- </w:t>
       </w:r>
       <w:r>
         <w:rPr>
@@ -1694,7 +1743,7 @@
           <w:rFonts w:ascii="Times New Roman" w:eastAsia="Times New Roman" w:hAnsi="Times New Roman" w:cs="Times New Roman"/>
           <w:sz w:val="24"/>
         </w:rPr>
-        <w:t>SAINT-HÊME</w:t>
+        <w:t>ST. HÊME</w:t>
       </w:r>
     </w:p>
     <w:p>
@@ -1723,7 +1772,7 @@
           <w:rFonts w:ascii="Times New Roman" w:eastAsia="Times New Roman" w:hAnsi="Times New Roman" w:cs="Times New Roman"/>
           <w:sz w:val="24"/>
         </w:rPr>
-        <w:t>SAINT-HÊME</w:t>
+        <w:t>ST. HÊME</w:t>
       </w:r>
     </w:p>
     <w:p/>
@@ -1743,16 +1792,16 @@
           <w:rFonts w:ascii="Times New Roman" w:eastAsia="Times New Roman" w:hAnsi="Times New Roman" w:cs="Times New Roman"/>
           <w:sz w:val="24"/>
         </w:rPr>
-        <w:t>SAINT-HÊME</w:t>
-      </w:r>
-    </w:p>
-    <w:p>
-      <w:r>
-        <w:rPr>
-          <w:rFonts w:ascii="Times New Roman" w:eastAsia="Times New Roman" w:hAnsi="Times New Roman" w:cs="Times New Roman"/>
-          <w:sz w:val="24"/>
-        </w:rPr>
-        <w:t>FEVRIL</w:t>
+        <w:t>ST. HÊME</w:t>
+      </w:r>
+    </w:p>
+    <w:p>
+      <w:r>
+        <w:rPr>
+          <w:rFonts w:ascii="Times New Roman" w:eastAsia="Times New Roman" w:hAnsi="Times New Roman" w:cs="Times New Roman"/>
+          <w:sz w:val="24"/>
+        </w:rPr>
+        <w:t>FERVIL</w:t>
       </w:r>
     </w:p>
     <w:p/>
@@ -1772,7 +1821,7 @@
           <w:rFonts w:ascii="Times New Roman" w:eastAsia="Times New Roman" w:hAnsi="Times New Roman" w:cs="Times New Roman"/>
           <w:sz w:val="24"/>
         </w:rPr>
-        <w:t>SAINT-HÊME</w:t>
+        <w:t>ST. HÊME</w:t>
       </w:r>
     </w:p>
     <w:p>
@@ -1801,7 +1850,7 @@
           <w:rFonts w:ascii="Times New Roman" w:eastAsia="Times New Roman" w:hAnsi="Times New Roman" w:cs="Times New Roman"/>
           <w:sz w:val="24"/>
         </w:rPr>
-        <w:t>SAINT-HÊME</w:t>
+        <w:t>ST. HÊME</w:t>
       </w:r>
     </w:p>
     <w:p>
@@ -1839,7 +1888,7 @@
           <w:rFonts w:ascii="Times New Roman" w:eastAsia="Times New Roman" w:hAnsi="Times New Roman" w:cs="Times New Roman"/>
           <w:sz w:val="24"/>
         </w:rPr>
-        <w:t>SAINT-HÊME</w:t>
+        <w:t>ST. HÊME</w:t>
       </w:r>
     </w:p>
     <w:p>
@@ -1866,7 +1915,7 @@
           <w:rFonts w:ascii="Times New Roman" w:eastAsia="Times New Roman" w:hAnsi="Times New Roman" w:cs="Times New Roman"/>
           <w:sz w:val="24"/>
         </w:rPr>
-        <w:t>SAINT-LÉON</w:t>
+        <w:t>ST. LÉON</w:t>
       </w:r>
     </w:p>
     <w:p/>
@@ -1886,7 +1935,7 @@
           <w:rFonts w:ascii="Times New Roman" w:eastAsia="Times New Roman" w:hAnsi="Times New Roman" w:cs="Times New Roman"/>
           <w:sz w:val="24"/>
         </w:rPr>
-        <w:t>SAINT-HÊME</w:t>
+        <w:t>ST. HÊME</w:t>
       </w:r>
     </w:p>
     <w:p>
@@ -1904,7 +1953,7 @@
           <w:rFonts w:ascii="Times New Roman" w:eastAsia="Times New Roman" w:hAnsi="Times New Roman" w:cs="Times New Roman"/>
           <w:sz w:val="24"/>
         </w:rPr>
-        <w:t>SAINT-LÉON</w:t>
+        <w:t>ST. LÉON</w:t>
       </w:r>
     </w:p>
     <w:p/>
@@ -1924,7 +1973,7 @@
           <w:rFonts w:ascii="Times New Roman" w:eastAsia="Times New Roman" w:hAnsi="Times New Roman" w:cs="Times New Roman"/>
           <w:sz w:val="24"/>
         </w:rPr>
-        <w:t>SAINT-HÊME</w:t>
+        <w:t>ST. HÊME</w:t>
       </w:r>
     </w:p>
     <w:p/>
@@ -1944,16 +1993,16 @@
           <w:rFonts w:ascii="Times New Roman" w:eastAsia="Times New Roman" w:hAnsi="Times New Roman" w:cs="Times New Roman"/>
           <w:sz w:val="24"/>
         </w:rPr>
-        <w:t>SAINT-HÊME</w:t>
-      </w:r>
-    </w:p>
-    <w:p>
-      <w:r>
-        <w:rPr>
-          <w:rFonts w:ascii="Times New Roman" w:eastAsia="Times New Roman" w:hAnsi="Times New Roman" w:cs="Times New Roman"/>
-          <w:sz w:val="24"/>
-        </w:rPr>
-        <w:t>SAINT-LÉON</w:t>
+        <w:t>ST. HÊME</w:t>
+      </w:r>
+    </w:p>
+    <w:p>
+      <w:r>
+        <w:rPr>
+          <w:rFonts w:ascii="Times New Roman" w:eastAsia="Times New Roman" w:hAnsi="Times New Roman" w:cs="Times New Roman"/>
+          <w:sz w:val="24"/>
+        </w:rPr>
+        <w:t>ST. LÉON</w:t>
       </w:r>
     </w:p>
     <w:p/>
@@ -1984,7 +2033,7 @@
           <w:rFonts w:ascii="Times New Roman" w:eastAsia="Times New Roman" w:hAnsi="Times New Roman" w:cs="Times New Roman"/>
           <w:sz w:val="24"/>
         </w:rPr>
-        <w:t>SAINT-LÉON</w:t>
+        <w:t>ST. LÉON</w:t>
       </w:r>
     </w:p>
     <w:p/>
@@ -2004,7 +2053,7 @@
           <w:rFonts w:ascii="Times New Roman" w:eastAsia="Times New Roman" w:hAnsi="Times New Roman" w:cs="Times New Roman"/>
           <w:sz w:val="24"/>
         </w:rPr>
-        <w:t>SAINT-LÉON</w:t>
+        <w:t>ST. LÉON</w:t>
       </w:r>
     </w:p>
     <w:p>
@@ -2031,7 +2080,7 @@
           <w:rFonts w:ascii="Times New Roman" w:eastAsia="Times New Roman" w:hAnsi="Times New Roman" w:cs="Times New Roman"/>
           <w:sz w:val="24"/>
         </w:rPr>
-        <w:t>SAINT-HÊME</w:t>
+        <w:t>ST. HÊME</w:t>
       </w:r>
     </w:p>
     <w:p/>
@@ -2051,7 +2100,14 @@
           <w:rFonts w:ascii="Times New Roman" w:eastAsia="Times New Roman" w:hAnsi="Times New Roman" w:cs="Times New Roman"/>
           <w:sz w:val="24"/>
         </w:rPr>
-        <w:t xml:space="preserve">SAINT-LÉON - </w:t>
+        <w:t>ST. LÉON</w:t>
+      </w:r>
+      <w:r>
+        <w:rPr>
+          <w:rFonts w:ascii="Times New Roman" w:eastAsia="Times New Roman" w:hAnsi="Times New Roman" w:cs="Times New Roman"/>
+          <w:sz w:val="24"/>
+        </w:rPr>
+        <w:t xml:space="preserve"> - </w:t>
       </w:r>
       <w:r>
         <w:rPr>
@@ -2094,16 +2150,16 @@
           <w:rFonts w:ascii="Times New Roman" w:eastAsia="Times New Roman" w:hAnsi="Times New Roman" w:cs="Times New Roman"/>
           <w:sz w:val="24"/>
         </w:rPr>
-        <w:t>SAINT-HÊME</w:t>
-      </w:r>
-    </w:p>
-    <w:p>
-      <w:r>
-        <w:rPr>
-          <w:rFonts w:ascii="Times New Roman" w:eastAsia="Times New Roman" w:hAnsi="Times New Roman" w:cs="Times New Roman"/>
-          <w:sz w:val="24"/>
-        </w:rPr>
-        <w:t>FEVRIL</w:t>
+        <w:t>ST. HÊME</w:t>
+      </w:r>
+    </w:p>
+    <w:p>
+      <w:r>
+        <w:rPr>
+          <w:rFonts w:ascii="Times New Roman" w:eastAsia="Times New Roman" w:hAnsi="Times New Roman" w:cs="Times New Roman"/>
+          <w:sz w:val="24"/>
+        </w:rPr>
+        <w:t>FERVIL</w:t>
       </w:r>
     </w:p>
     <w:p>
@@ -2197,7 +2253,7 @@
           <w:rFonts w:ascii="Times New Roman" w:eastAsia="Times New Roman" w:hAnsi="Times New Roman" w:cs="Times New Roman"/>
           <w:sz w:val="24"/>
         </w:rPr>
-        <w:t>SALOMON</w:t>
+        <w:t>ISAAC SALOMON</w:t>
       </w:r>
     </w:p>
     <w:p/>
@@ -2273,7 +2329,7 @@
           <w:rFonts w:ascii="Times New Roman" w:eastAsia="Times New Roman" w:hAnsi="Times New Roman" w:cs="Times New Roman"/>
           <w:sz w:val="24"/>
         </w:rPr>
-        <w:t>SAINT-HÊME</w:t>
+        <w:t>ST. HÊME</w:t>
       </w:r>
     </w:p>
     <w:p/>
@@ -2293,7 +2349,14 @@
           <w:rFonts w:ascii="Times New Roman" w:eastAsia="Times New Roman" w:hAnsi="Times New Roman" w:cs="Times New Roman"/>
           <w:sz w:val="24"/>
         </w:rPr>
-        <w:t xml:space="preserve">SAINT-LÉON - </w:t>
+        <w:t>ST. LÉON</w:t>
+      </w:r>
+      <w:r>
+        <w:rPr>
+          <w:rFonts w:ascii="Times New Roman" w:eastAsia="Times New Roman" w:hAnsi="Times New Roman" w:cs="Times New Roman"/>
+          <w:sz w:val="24"/>
+        </w:rPr>
+        <w:t xml:space="preserve"> - </w:t>
       </w:r>
       <w:r>
         <w:rPr>
@@ -2353,16 +2416,16 @@
           <w:rFonts w:ascii="Times New Roman" w:eastAsia="Times New Roman" w:hAnsi="Times New Roman" w:cs="Times New Roman"/>
           <w:sz w:val="24"/>
         </w:rPr>
-        <w:t>SAINT-HÊME</w:t>
-      </w:r>
-    </w:p>
-    <w:p>
-      <w:r>
-        <w:rPr>
-          <w:rFonts w:ascii="Times New Roman" w:eastAsia="Times New Roman" w:hAnsi="Times New Roman" w:cs="Times New Roman"/>
-          <w:sz w:val="24"/>
-        </w:rPr>
-        <w:t>FEVRIL</w:t>
+        <w:t>ST. HÊME</w:t>
+      </w:r>
+    </w:p>
+    <w:p>
+      <w:r>
+        <w:rPr>
+          <w:rFonts w:ascii="Times New Roman" w:eastAsia="Times New Roman" w:hAnsi="Times New Roman" w:cs="Times New Roman"/>
+          <w:sz w:val="24"/>
+        </w:rPr>
+        <w:t>FERVIL</w:t>
       </w:r>
     </w:p>
     <w:p>
@@ -2399,7 +2462,14 @@
           <w:rFonts w:ascii="Times New Roman" w:eastAsia="Times New Roman" w:hAnsi="Times New Roman" w:cs="Times New Roman"/>
           <w:sz w:val="24"/>
         </w:rPr>
-        <w:t xml:space="preserve">SAINT-LÉON  - </w:t>
+        <w:t>ST. LÉON</w:t>
+      </w:r>
+      <w:r>
+        <w:rPr>
+          <w:rFonts w:ascii="Times New Roman" w:eastAsia="Times New Roman" w:hAnsi="Times New Roman" w:cs="Times New Roman"/>
+          <w:sz w:val="24"/>
+        </w:rPr>
+        <w:t xml:space="preserve">  - </w:t>
       </w:r>
       <w:r>
         <w:rPr>
@@ -2459,16 +2529,16 @@
           <w:rFonts w:ascii="Times New Roman" w:eastAsia="Times New Roman" w:hAnsi="Times New Roman" w:cs="Times New Roman"/>
           <w:sz w:val="24"/>
         </w:rPr>
-        <w:t>SAINT-HÊME</w:t>
-      </w:r>
-    </w:p>
-    <w:p>
-      <w:r>
-        <w:rPr>
-          <w:rFonts w:ascii="Times New Roman" w:eastAsia="Times New Roman" w:hAnsi="Times New Roman" w:cs="Times New Roman"/>
-          <w:sz w:val="24"/>
-        </w:rPr>
-        <w:t>FEVRIL</w:t>
+        <w:t>ST. HÊME</w:t>
+      </w:r>
+    </w:p>
+    <w:p>
+      <w:r>
+        <w:rPr>
+          <w:rFonts w:ascii="Times New Roman" w:eastAsia="Times New Roman" w:hAnsi="Times New Roman" w:cs="Times New Roman"/>
+          <w:sz w:val="24"/>
+        </w:rPr>
+        <w:t>FERVIL</w:t>
       </w:r>
     </w:p>
     <w:p>
@@ -2503,7 +2573,7 @@
           <w:rFonts w:ascii="Times New Roman" w:eastAsia="Times New Roman" w:hAnsi="Times New Roman" w:cs="Times New Roman"/>
           <w:sz w:val="24"/>
         </w:rPr>
-        <w:t>SALOMON</w:t>
+        <w:t>ISAAC SALOMON</w:t>
       </w:r>
     </w:p>
     <w:p/>
@@ -2523,7 +2593,7 @@
           <w:rFonts w:ascii="Times New Roman" w:eastAsia="Times New Roman" w:hAnsi="Times New Roman" w:cs="Times New Roman"/>
           <w:sz w:val="24"/>
         </w:rPr>
-        <w:t>SAINT-LÉON</w:t>
+        <w:t>ST. LÉON</w:t>
       </w:r>
     </w:p>
     <w:p>
@@ -2559,16 +2629,16 @@
           <w:rFonts w:ascii="Times New Roman" w:eastAsia="Times New Roman" w:hAnsi="Times New Roman" w:cs="Times New Roman"/>
           <w:sz w:val="24"/>
         </w:rPr>
-        <w:t>SAINT-HÊME</w:t>
-      </w:r>
-    </w:p>
-    <w:p>
-      <w:r>
-        <w:rPr>
-          <w:rFonts w:ascii="Times New Roman" w:eastAsia="Times New Roman" w:hAnsi="Times New Roman" w:cs="Times New Roman"/>
-          <w:sz w:val="24"/>
-        </w:rPr>
-        <w:t>FEVRIL</w:t>
+        <w:t>ST. HÊME</w:t>
+      </w:r>
+    </w:p>
+    <w:p>
+      <w:r>
+        <w:rPr>
+          <w:rFonts w:ascii="Times New Roman" w:eastAsia="Times New Roman" w:hAnsi="Times New Roman" w:cs="Times New Roman"/>
+          <w:sz w:val="24"/>
+        </w:rPr>
+        <w:t>FERVIL</w:t>
       </w:r>
     </w:p>
     <w:p>
@@ -2606,7 +2676,7 @@
           <w:rFonts w:ascii="Times New Roman" w:eastAsia="Times New Roman" w:hAnsi="Times New Roman" w:cs="Times New Roman"/>
           <w:sz w:val="24"/>
         </w:rPr>
-        <w:t>SAINT- LÉON</w:t>
+        <w:t>ST. LÉON</w:t>
       </w:r>
     </w:p>
     <w:p>
@@ -2642,7 +2712,7 @@
           <w:rFonts w:ascii="Times New Roman" w:eastAsia="Times New Roman" w:hAnsi="Times New Roman" w:cs="Times New Roman"/>
           <w:sz w:val="24"/>
         </w:rPr>
-        <w:t>SAINT-HÊME</w:t>
+        <w:t>ST. HÊME</w:t>
       </w:r>
     </w:p>
     <w:p>
@@ -2680,7 +2750,7 @@
           <w:rFonts w:ascii="Times New Roman" w:eastAsia="Times New Roman" w:hAnsi="Times New Roman" w:cs="Times New Roman"/>
           <w:sz w:val="24"/>
         </w:rPr>
-        <w:t>SAINT-LÉON</w:t>
+        <w:t>ST. LÉON</w:t>
       </w:r>
     </w:p>
     <w:p>
@@ -2717,7 +2787,7 @@
           <w:rFonts w:ascii="Times New Roman" w:eastAsia="Times New Roman" w:hAnsi="Times New Roman" w:cs="Times New Roman"/>
           <w:sz w:val="24"/>
         </w:rPr>
-        <w:t>SAINT-HÊME</w:t>
+        <w:t>ST. HÊME</w:t>
       </w:r>
     </w:p>
     <w:p>
@@ -2746,7 +2816,7 @@
           <w:rFonts w:ascii="Times New Roman" w:eastAsia="Times New Roman" w:hAnsi="Times New Roman" w:cs="Times New Roman"/>
           <w:sz w:val="24"/>
         </w:rPr>
-        <w:t>SAINT-HÊME</w:t>
+        <w:t>ST. HÊME</w:t>
       </w:r>
     </w:p>
     <w:p>
@@ -2781,7 +2851,14 @@
           <w:rFonts w:ascii="Times New Roman" w:eastAsia="Times New Roman" w:hAnsi="Times New Roman" w:cs="Times New Roman"/>
           <w:sz w:val="24"/>
         </w:rPr>
-        <w:t xml:space="preserve">SAINT-LÉON - </w:t>
+        <w:t>ST. LÉON</w:t>
+      </w:r>
+      <w:r>
+        <w:rPr>
+          <w:rFonts w:ascii="Times New Roman" w:eastAsia="Times New Roman" w:hAnsi="Times New Roman" w:cs="Times New Roman"/>
+          <w:sz w:val="24"/>
+        </w:rPr>
+        <w:t xml:space="preserve"> - </w:t>
       </w:r>
       <w:r>
         <w:rPr>
@@ -2818,7 +2895,7 @@
           <w:rFonts w:ascii="Times New Roman" w:eastAsia="Times New Roman" w:hAnsi="Times New Roman" w:cs="Times New Roman"/>
           <w:sz w:val="24"/>
         </w:rPr>
-        <w:t>SAINT-HÊME</w:t>
+        <w:t>ST. HÊME</w:t>
       </w:r>
     </w:p>
     <w:p>
@@ -2845,7 +2922,7 @@
           <w:rFonts w:ascii="Times New Roman" w:eastAsia="Times New Roman" w:hAnsi="Times New Roman" w:cs="Times New Roman"/>
           <w:sz w:val="24"/>
         </w:rPr>
-        <w:t>SAINT-LÉON</w:t>
+        <w:t>ST. LÉON</w:t>
       </w:r>
     </w:p>
     <w:p>
@@ -2891,6 +2968,10 @@
     </w:sectPr>
   </w:body>
 </w:document>
+</file>
+
+<file path=word/numbering.xml><?xml version="1.0" encoding="utf-8"?>
+<w:numbering xmlns:wpc="http://schemas.microsoft.com/office/word/2010/wordprocessingCanvas" xmlns:cx="http://schemas.microsoft.com/office/drawing/2014/chartex" xmlns:cx1="http://schemas.microsoft.com/office/drawing/2015/9/8/chartex" xmlns:cx2="http://schemas.microsoft.com/office/drawing/2015/10/21/chartex" xmlns:cx3="http://schemas.microsoft.com/office/drawing/2016/5/9/chartex" xmlns:cx4="http://schemas.microsoft.com/office/drawing/2016/5/10/chartex" xmlns:cx5="http://schemas.microsoft.com/office/drawing/2016/5/11/chartex" xmlns:cx6="http://schemas.microsoft.com/office/drawing/2016/5/12/chartex" xmlns:cx7="http://schemas.microsoft.com/office/drawing/2016/5/13/chartex" xmlns:cx8="http://schemas.microsoft.com/office/drawing/2016/5/14/chartex" xmlns:mc="http://schemas.openxmlformats.org/markup-compatibility/2006" xmlns:aink="http://schemas.microsoft.com/office/drawing/2016/ink" xmlns:am3d="http://schemas.microsoft.com/office/drawing/2017/model3d" xmlns:o="urn:schemas-microsoft-com:office:office" xmlns:r="http://schemas.openxmlformats.org/officeDocument/2006/relationships" xmlns:m="http://schemas.openxmlformats.org/officeDocument/2006/math" xmlns:v="urn:schemas-microsoft-com:vml" xmlns:wp14="http://schemas.microsoft.com/office/word/2010/wordprocessingDrawing" xmlns:wp="http://schemas.openxmlformats.org/drawingml/2006/wordprocessingDrawing" xmlns:w10="urn:schemas-microsoft-com:office:word" xmlns:w="http://schemas.openxmlformats.org/wordprocessingml/2006/main" xmlns:w14="http://schemas.microsoft.com/office/word/2010/wordml" xmlns:w15="http://schemas.microsoft.com/office/word/2012/wordml" xmlns:w16cex="http://schemas.microsoft.com/office/word/2018/wordml/cex" xmlns:w16cid="http://schemas.microsoft.com/office/word/2016/wordml/cid" xmlns:w16="http://schemas.microsoft.com/office/word/2018/wordml" xmlns:w16se="http://schemas.microsoft.com/office/word/2015/wordml/symex" xmlns:wpg="http://schemas.microsoft.com/office/word/2010/wordprocessingGroup" xmlns:wpi="http://schemas.microsoft.com/office/word/2010/wordprocessingInk" xmlns:wne="http://schemas.microsoft.com/office/word/2006/wordml" xmlns:wps="http://schemas.microsoft.com/office/word/2010/wordprocessingShape" mc:Ignorable="w14 w15 w16se w16cid w16 w16cex wp14"/>
 </file>
 
 <file path=word/styles.xml><?xml version="1.0" encoding="utf-8"?>

</xml_diff>